<commit_message>
Corrigindo entradas erradas no preface e dedicatory prayer do epub.
</commit_message>
<xml_diff>
--- a/livro_en_CLEAN_for_translation.docx
+++ b/livro_en_CLEAN_for_translation.docx
@@ -3356,7 +3356,7 @@
       <w:r>
         <w:t>CHAPTER XVI.</w:t>
         <w:br/>
-        <w:t>Eighth Meditation.—On Heaven.</w:t>
+        <w:t>Eighth Meditation. —On Heaven.</w:t>
       </w:r>
     </w:p>
     <w:p/>
@@ -3384,7 +3384,7 @@
         <w:jc w:val="both"/>
       </w:pPr>
       <w:r>
-        <w:t>Eighth Meditation.—On Heaven.</w:t>
+        <w:t>Eighth Meditation. —On Heaven.</w:t>
       </w:r>
     </w:p>
     <w:p/>
@@ -3706,7 +3706,7 @@
         <w:jc w:val="both"/>
       </w:pPr>
       <w:r>
-        <w:t>4. Consider that Jesus Christ beholds you from above in his clemency, and graciously invites you, saying: "Come, dear soul, to everlasting rest, within the arms of my goodness, where I have prepared everlasting delights for thee in the abundance of my love." Behold likewise, within your inward eye, the holy Virgin, who with a motherly love exhorts you, saying: "Courage, my child, despise not the voice and the blood of my Son, nor the prayers which I have offered to Him for thee, trusting with Him for thy eternal salvation. Behold the saints also, who exhort thee, and millions of blessed souls, sweetly inviting thee, and wishing nothing more than to see thy heart united with theirs, to praise God for ever, assuring thee that the way to heaven is not so difficult as the world thinks. Courage, dear friend, they say, he that shall diligently consider the way of devotion, by which we ascend thither, shall see that we arrive at those delights by pleasures incomparably sweeter than those of the world.</w:t>
+        <w:t>4. Consider that Jesus Christ beholds you from above in his clemency, and graciously invites you, saying: "Come, dear soul, to everlasting rest, within the arms of my goodness, where I have prepared everlasting delights for thee in the abundance of my love." Behold likewise, within your inward eye, the holy Virgin, who with a motherly love exhorts you, saying: "Courage, my child, despise not the voice and the blood of my Son, nor the prayers which I have offered to Him for thee, trust ing with Him for thy eternal salvation. Behold the saints also, who exhort thee, and millions of blessed souls, sweetly inviting thee, and wishing nothing more than to see thy heart united with theirs, to praise God for ever, assuring thee that the way to heaven is not so difficult as the world thinks. Courage, dear friend, they say, he that shall diligently consider the way of devotion, by which we ascend thither, shall see that we arrive at those delights by pleasures incomparably sweeter than those of the world.</w:t>
       </w:r>
     </w:p>
     <w:p/>
@@ -3790,7 +3790,7 @@
         <w:jc w:val="both"/>
       </w:pPr>
       <w:r>
-        <w:t>Tenth Meditation.—Choice between the life of the World and the Devout Life.</w:t>
+        <w:t>Tenth Meditation. —Choice between the life of the World and the Devout Life.</w:t>
       </w:r>
     </w:p>
     <w:p/>

</xml_diff>